<commit_message>
📚 doc: update documentation.
</commit_message>
<xml_diff>
--- a/documentacao.docx
+++ b/documentacao.docx
@@ -1044,21 +1044,21 @@
         <w:rPr>
           <w:rFonts w:ascii="Times New Roman" w:hAnsi="Times New Roman" w:cs="Times New Roman"/>
         </w:rPr>
-        <w:t>POST /api/register: Cadastra um novo usuário.</w:t>
+        <w:t>POST Cadastra um novo usuário.</w:t>
       </w:r>
       <w:r>
         <w:rPr>
           <w:rFonts w:ascii="Times New Roman" w:hAnsi="Times New Roman" w:cs="Times New Roman"/>
         </w:rPr>
         <w:br/>
-        <w:t>POST /api/login: Realiza o login e retorna um token de autenticação.</w:t>
+        <w:t>POST Realiza o login e retorna um token de autenticação.</w:t>
       </w:r>
       <w:r>
         <w:rPr>
           <w:rFonts w:ascii="Times New Roman" w:hAnsi="Times New Roman" w:cs="Times New Roman"/>
         </w:rPr>
         <w:br/>
-        <w:t>POST /api/logout: Realiza o logout do usuário.</w:t>
+        <w:t>POST Realiza o logout do usuário.</w:t>
       </w:r>
     </w:p>
     <w:p>
@@ -1087,21 +1087,21 @@
         <w:rPr>
           <w:rFonts w:ascii="Times New Roman" w:hAnsi="Times New Roman" w:cs="Times New Roman"/>
         </w:rPr>
-        <w:t>POST /api/lista/adicionar: Adiciona um filme ou série à lista.</w:t>
+        <w:t>POST Adiciona um filme ou série à lista.</w:t>
       </w:r>
       <w:r>
         <w:rPr>
           <w:rFonts w:ascii="Times New Roman" w:hAnsi="Times New Roman" w:cs="Times New Roman"/>
         </w:rPr>
         <w:br/>
-        <w:t>PUT /api/lista/editar/{id}: Edita os detalhes de um item da lista.</w:t>
+        <w:t>PUT Edita os detalhes de um item da lista.</w:t>
       </w:r>
       <w:r>
         <w:rPr>
           <w:rFonts w:ascii="Times New Roman" w:hAnsi="Times New Roman" w:cs="Times New Roman"/>
         </w:rPr>
         <w:br/>
-        <w:t>DELETE /api/lista/remover/{id}: Remove um item da lista.</w:t>
+        <w:t>DELETE Remove um item da lista.</w:t>
       </w:r>
     </w:p>
     <w:p>
@@ -1117,7 +1117,21 @@
           <w:rFonts w:ascii="Times New Roman" w:hAnsi="Times New Roman" w:cs="Times New Roman"/>
           <w:color w:val="auto"/>
         </w:rPr>
-        <w:t>4.3. Endpoints de Avaliação</w:t>
+        <w:t>4.</w:t>
+      </w:r>
+      <w:r>
+        <w:rPr>
+          <w:rFonts w:ascii="Times New Roman" w:hAnsi="Times New Roman" w:cs="Times New Roman"/>
+          <w:color w:val="auto"/>
+        </w:rPr>
+        <w:t>3</w:t>
+      </w:r>
+      <w:r>
+        <w:rPr>
+          <w:rFonts w:ascii="Times New Roman" w:hAnsi="Times New Roman" w:cs="Times New Roman"/>
+          <w:color w:val="auto"/>
+        </w:rPr>
+        <w:t>. Endpoints de Administração</w:t>
       </w:r>
     </w:p>
     <w:p>
@@ -1130,71 +1144,28 @@
         <w:rPr>
           <w:rFonts w:ascii="Times New Roman" w:hAnsi="Times New Roman" w:cs="Times New Roman"/>
         </w:rPr>
-        <w:t>POST /api/lista/{id}/avaliar: Adiciona uma nota a um filme ou série.</w:t>
+        <w:t>GET Lista todos os usuários cadastrados no sistema.</w:t>
       </w:r>
       <w:r>
         <w:rPr>
           <w:rFonts w:ascii="Times New Roman" w:hAnsi="Times New Roman" w:cs="Times New Roman"/>
         </w:rPr>
         <w:br/>
-        <w:t>PUT /api/lista/{id}/avaliar: Atualiza a nota de um filme ou série.</w:t>
+        <w:t>PUT Permite ao administrador editar detalhes de um item de qualquer lista de usuário.</w:t>
       </w:r>
       <w:r>
         <w:rPr>
           <w:rFonts w:ascii="Times New Roman" w:hAnsi="Times New Roman" w:cs="Times New Roman"/>
         </w:rPr>
         <w:br/>
-        <w:t>GET /api/lista/avaliados: Lista todos os itens avaliados.</w:t>
-      </w:r>
-    </w:p>
-    <w:p>
-      <w:pPr>
-        <w:pStyle w:val="Ttulo3"/>
-        <w:rPr>
-          <w:rFonts w:ascii="Times New Roman" w:hAnsi="Times New Roman" w:cs="Times New Roman"/>
-          <w:color w:val="auto"/>
-        </w:rPr>
-      </w:pPr>
-      <w:r>
-        <w:rPr>
-          <w:rFonts w:ascii="Times New Roman" w:hAnsi="Times New Roman" w:cs="Times New Roman"/>
-          <w:color w:val="auto"/>
-        </w:rPr>
-        <w:t>4.4. Endpoints de Administração</w:t>
-      </w:r>
-    </w:p>
-    <w:p>
-      <w:pPr>
-        <w:rPr>
-          <w:rFonts w:ascii="Times New Roman" w:hAnsi="Times New Roman" w:cs="Times New Roman"/>
-        </w:rPr>
-      </w:pPr>
-      <w:r>
-        <w:rPr>
-          <w:rFonts w:ascii="Times New Roman" w:hAnsi="Times New Roman" w:cs="Times New Roman"/>
-        </w:rPr>
-        <w:t>GET /api/admin/usuarios: Lista todos os usuários cadastrados no sistema.</w:t>
+        <w:t>DELETE Permite ao administrador remover itens de qualquer lista de usuário.</w:t>
       </w:r>
       <w:r>
         <w:rPr>
           <w:rFonts w:ascii="Times New Roman" w:hAnsi="Times New Roman" w:cs="Times New Roman"/>
         </w:rPr>
         <w:br/>
-        <w:t>PUT /api/admin/lista/editar/{id}: Permite ao administrador editar detalhes de um item de qualquer lista de usuário.</w:t>
-      </w:r>
-      <w:r>
-        <w:rPr>
-          <w:rFonts w:ascii="Times New Roman" w:hAnsi="Times New Roman" w:cs="Times New Roman"/>
-        </w:rPr>
-        <w:br/>
-        <w:t>DELETE /api/admin/lista/remover/{id}: Permite ao administrador remover itens de qualquer lista de usuário.</w:t>
-      </w:r>
-      <w:r>
-        <w:rPr>
-          <w:rFonts w:ascii="Times New Roman" w:hAnsi="Times New Roman" w:cs="Times New Roman"/>
-        </w:rPr>
-        <w:br/>
-        <w:t>DELETE /api/admin/usuario/remover/{id}: Permite ao administrador excluir a conta de um usuário.</w:t>
+        <w:t>DELETE Permite ao administrador excluir a conta de um usuário.</w:t>
       </w:r>
     </w:p>
     <w:p/>
@@ -1312,7 +1283,6 @@
           <w:rFonts w:ascii="Times New Roman" w:hAnsi="Times New Roman" w:cs="Times New Roman"/>
           <w:color w:val="auto"/>
         </w:rPr>
-        <w:lastRenderedPageBreak/>
         <w:t>3.1.3. Fluxo de Administrador</w:t>
       </w:r>
     </w:p>
@@ -1363,6 +1333,7 @@
           <w:rFonts w:ascii="Times New Roman" w:hAnsi="Times New Roman" w:cs="Times New Roman"/>
           <w:color w:val="auto"/>
         </w:rPr>
+        <w:lastRenderedPageBreak/>
         <w:t>3.2. Listas de Filmes e Séries</w:t>
       </w:r>
     </w:p>
@@ -1589,11 +1560,6 @@
       </w:r>
     </w:p>
     <w:p>
-      <w:pPr>
-        <w:rPr>
-          <w:rFonts w:ascii="Times New Roman" w:hAnsi="Times New Roman" w:cs="Times New Roman"/>
-        </w:rPr>
-      </w:pPr>
       <w:r>
         <w:rPr>
           <w:rFonts w:ascii="Times New Roman" w:hAnsi="Times New Roman" w:cs="Times New Roman"/>
@@ -1601,65 +1567,6 @@
         <w:t>Exibe um resumo das listas do usuário, com destaque para os conteúdos adicionados recentemente.</w:t>
       </w:r>
     </w:p>
-    <w:p>
-      <w:pPr>
-        <w:pStyle w:val="Ttulo4"/>
-        <w:rPr>
-          <w:rFonts w:ascii="Times New Roman" w:hAnsi="Times New Roman" w:cs="Times New Roman"/>
-          <w:color w:val="auto"/>
-        </w:rPr>
-      </w:pPr>
-      <w:r>
-        <w:rPr>
-          <w:rFonts w:ascii="Times New Roman" w:hAnsi="Times New Roman" w:cs="Times New Roman"/>
-          <w:color w:val="auto"/>
-        </w:rPr>
-        <w:t>3.4.2. Seção de Pesquisa</w:t>
-      </w:r>
-    </w:p>
-    <w:p>
-      <w:pPr>
-        <w:rPr>
-          <w:rFonts w:ascii="Times New Roman" w:hAnsi="Times New Roman" w:cs="Times New Roman"/>
-        </w:rPr>
-      </w:pPr>
-      <w:r>
-        <w:rPr>
-          <w:rFonts w:ascii="Times New Roman" w:hAnsi="Times New Roman" w:cs="Times New Roman"/>
-        </w:rPr>
-        <w:t>Permite buscar por títulos específicos ou explorar conteúdos por gêneros.</w:t>
-      </w:r>
-    </w:p>
-    <w:p>
-      <w:pPr>
-        <w:pStyle w:val="Ttulo4"/>
-        <w:rPr>
-          <w:rFonts w:ascii="Times New Roman" w:hAnsi="Times New Roman" w:cs="Times New Roman"/>
-          <w:color w:val="auto"/>
-        </w:rPr>
-      </w:pPr>
-      <w:r>
-        <w:rPr>
-          <w:rFonts w:ascii="Times New Roman" w:hAnsi="Times New Roman" w:cs="Times New Roman"/>
-          <w:color w:val="auto"/>
-        </w:rPr>
-        <w:t>3.4.3. Lista de Favoritos e Assistidos</w:t>
-      </w:r>
-    </w:p>
-    <w:p>
-      <w:pPr>
-        <w:rPr>
-          <w:rFonts w:ascii="Times New Roman" w:hAnsi="Times New Roman" w:cs="Times New Roman"/>
-        </w:rPr>
-      </w:pPr>
-      <w:r>
-        <w:rPr>
-          <w:rFonts w:ascii="Times New Roman" w:hAnsi="Times New Roman" w:cs="Times New Roman"/>
-        </w:rPr>
-        <w:t>Os itens são organizados em categorias como 'Favoritos', 'Para Assistir' e 'Assistidos'.</w:t>
-      </w:r>
-    </w:p>
-    <w:p/>
     <w:p>
       <w:pPr>
         <w:pStyle w:val="Ttulo2"/>
@@ -1696,34 +1603,6 @@
           <w:rFonts w:ascii="Times New Roman" w:hAnsi="Times New Roman" w:cs="Times New Roman"/>
         </w:rPr>
         <w:t>O usuário deve estar logado para utilizar as funcionalidades de gerenciamento de listas e avaliações.</w:t>
-      </w:r>
-    </w:p>
-    <w:p>
-      <w:pPr>
-        <w:pStyle w:val="PargrafodaLista"/>
-        <w:ind w:left="1146"/>
-        <w:rPr>
-          <w:rFonts w:ascii="Times New Roman" w:hAnsi="Times New Roman" w:cs="Times New Roman"/>
-        </w:rPr>
-      </w:pPr>
-    </w:p>
-    <w:p>
-      <w:pPr>
-        <w:pStyle w:val="PargrafodaLista"/>
-        <w:numPr>
-          <w:ilvl w:val="1"/>
-          <w:numId w:val="12"/>
-        </w:numPr>
-        <w:rPr>
-          <w:rFonts w:ascii="Times New Roman" w:hAnsi="Times New Roman" w:cs="Times New Roman"/>
-        </w:rPr>
-      </w:pPr>
-      <w:r>
-        <w:rPr>
-          <w:rFonts w:ascii="Times New Roman" w:hAnsi="Times New Roman" w:cs="Times New Roman"/>
-        </w:rPr>
-        <w:lastRenderedPageBreak/>
-        <w:t>Um filme ou série só pode ser adicionado à lista uma única vez. Caso contrário, o sistema exibirá uma notificação informando que o item já está na lista.</w:t>
       </w:r>
       <w:r>
         <w:rPr>
@@ -1775,6 +1654,10 @@
       </w:r>
     </w:p>
     <w:p/>
+    <w:p/>
+    <w:p/>
+    <w:p/>
+    <w:p/>
     <w:p>
       <w:pPr>
         <w:pStyle w:val="Ttulo2"/>
@@ -1792,6 +1675,7 @@
           <w:rFonts w:ascii="Times New Roman" w:hAnsi="Times New Roman" w:cs="Times New Roman"/>
           <w:color w:val="auto"/>
         </w:rPr>
+        <w:lastRenderedPageBreak/>
         <w:t>Diagramação e prototipação de Banco de Dados</w:t>
       </w:r>
     </w:p>
@@ -2430,6 +2314,121 @@
           </w:p>
         </w:tc>
       </w:tr>
+      <w:tr>
+        <w:trPr>
+          <w:trHeight w:val="290"/>
+          <w:jc w:val="center"/>
+        </w:trPr>
+        <w:tc>
+          <w:tcPr>
+            <w:tcW w:w="2286" w:type="dxa"/>
+            <w:shd w:val="clear" w:color="auto" w:fill="D9D9D9"/>
+          </w:tcPr>
+          <w:p>
+            <w:pPr>
+              <w:suppressAutoHyphens/>
+              <w:ind w:left="142"/>
+              <w:rPr>
+                <w:rFonts w:eastAsia="Calibri"/>
+                <w:b/>
+                <w:bCs/>
+              </w:rPr>
+            </w:pPr>
+            <w:proofErr w:type="spellStart"/>
+            <w:r>
+              <w:rPr>
+                <w:rFonts w:eastAsia="Calibri"/>
+                <w:b/>
+                <w:bCs/>
+              </w:rPr>
+              <w:t>Is_admin</w:t>
+            </w:r>
+            <w:proofErr w:type="spellEnd"/>
+          </w:p>
+        </w:tc>
+        <w:tc>
+          <w:tcPr>
+            <w:tcW w:w="3201" w:type="dxa"/>
+            <w:shd w:val="clear" w:color="auto" w:fill="D9D9D9"/>
+          </w:tcPr>
+          <w:p>
+            <w:pPr>
+              <w:suppressAutoHyphens/>
+              <w:ind w:left="142"/>
+              <w:jc w:val="both"/>
+              <w:rPr>
+                <w:rFonts w:eastAsia="Calibri"/>
+              </w:rPr>
+            </w:pPr>
+            <w:r>
+              <w:rPr>
+                <w:rFonts w:eastAsia="Calibri"/>
+              </w:rPr>
+              <w:t>Boolean</w:t>
+            </w:r>
+          </w:p>
+        </w:tc>
+        <w:tc>
+          <w:tcPr>
+            <w:tcW w:w="915" w:type="dxa"/>
+            <w:shd w:val="clear" w:color="auto" w:fill="D9D9D9"/>
+          </w:tcPr>
+          <w:p>
+            <w:pPr>
+              <w:suppressAutoHyphens/>
+              <w:ind w:left="142"/>
+              <w:jc w:val="center"/>
+              <w:rPr>
+                <w:rFonts w:eastAsia="Calibri"/>
+              </w:rPr>
+            </w:pPr>
+            <w:r>
+              <w:rPr>
+                <w:rFonts w:eastAsia="Calibri"/>
+              </w:rPr>
+              <w:t>1</w:t>
+            </w:r>
+          </w:p>
+        </w:tc>
+        <w:tc>
+          <w:tcPr>
+            <w:tcW w:w="1829" w:type="dxa"/>
+            <w:shd w:val="clear" w:color="auto" w:fill="D9D9D9"/>
+          </w:tcPr>
+          <w:p>
+            <w:pPr>
+              <w:suppressAutoHyphens/>
+              <w:ind w:left="142"/>
+              <w:jc w:val="center"/>
+              <w:rPr>
+                <w:rFonts w:eastAsia="Calibri"/>
+              </w:rPr>
+            </w:pPr>
+          </w:p>
+        </w:tc>
+        <w:tc>
+          <w:tcPr>
+            <w:tcW w:w="1067" w:type="dxa"/>
+            <w:shd w:val="clear" w:color="auto" w:fill="D9D9D9"/>
+          </w:tcPr>
+          <w:p>
+            <w:pPr>
+              <w:suppressAutoHyphens/>
+              <w:ind w:left="142"/>
+              <w:jc w:val="center"/>
+              <w:rPr>
+                <w:rFonts w:eastAsia="Calibri"/>
+              </w:rPr>
+            </w:pPr>
+            <w:r>
+              <w:rPr>
+                <w:rFonts w:eastAsia="Calibri"/>
+              </w:rPr>
+              <w:t>X</w:t>
+            </w:r>
+          </w:p>
+        </w:tc>
+      </w:tr>
     </w:tbl>
     <w:p>
       <w:pPr>
@@ -2859,14 +2858,16 @@
                 <w:bCs/>
               </w:rPr>
             </w:pPr>
+            <w:proofErr w:type="spellStart"/>
             <w:r>
               <w:rPr>
                 <w:rFonts w:eastAsia="Calibri"/>
                 <w:b/>
                 <w:bCs/>
               </w:rPr>
-              <w:t>Duração</w:t>
+              <w:t>User_id</w:t>
             </w:r>
+            <w:proofErr w:type="spellEnd"/>
           </w:p>
         </w:tc>
         <w:tc>
@@ -2888,7 +2889,7 @@
               <w:rPr>
                 <w:rFonts w:eastAsia="Calibri"/>
               </w:rPr>
-              <w:t>Float</w:t>
+              <w:t>Int</w:t>
             </w:r>
             <w:proofErr w:type="spellEnd"/>
           </w:p>
@@ -2929,6 +2930,12 @@
                 <w:rFonts w:eastAsia="Calibri"/>
               </w:rPr>
             </w:pPr>
+            <w:r>
+              <w:rPr>
+                <w:rFonts w:eastAsia="Calibri"/>
+              </w:rPr>
+              <w:t>FK</w:t>
+            </w:r>
           </w:p>
         </w:tc>
         <w:tc>
@@ -2974,14 +2981,16 @@
                 <w:bCs/>
               </w:rPr>
             </w:pPr>
+            <w:proofErr w:type="spellStart"/>
             <w:r>
               <w:rPr>
                 <w:rFonts w:eastAsia="Calibri"/>
                 <w:b/>
                 <w:bCs/>
               </w:rPr>
-              <w:t>Estado</w:t>
+              <w:t>Status_Option</w:t>
             </w:r>
+            <w:proofErr w:type="spellEnd"/>
           </w:p>
         </w:tc>
         <w:tc>
@@ -2998,12 +3007,14 @@
                 <w:rFonts w:eastAsia="Calibri"/>
               </w:rPr>
             </w:pPr>
+            <w:proofErr w:type="spellStart"/>
             <w:r>
               <w:rPr>
                 <w:rFonts w:eastAsia="Calibri"/>
               </w:rPr>
-              <w:t>ENUM</w:t>
+              <w:t>String</w:t>
             </w:r>
+            <w:proofErr w:type="spellEnd"/>
           </w:p>
         </w:tc>
         <w:tc>
@@ -3067,7 +3078,483 @@
           </w:p>
         </w:tc>
       </w:tr>
+      <w:tr>
+        <w:trPr>
+          <w:trHeight w:val="290"/>
+          <w:jc w:val="center"/>
+        </w:trPr>
+        <w:tc>
+          <w:tcPr>
+            <w:tcW w:w="2286" w:type="dxa"/>
+            <w:shd w:val="clear" w:color="auto" w:fill="D9D9D9"/>
+          </w:tcPr>
+          <w:p>
+            <w:pPr>
+              <w:suppressAutoHyphens/>
+              <w:ind w:left="142"/>
+              <w:rPr>
+                <w:rFonts w:eastAsia="Calibri"/>
+                <w:b/>
+                <w:bCs/>
+              </w:rPr>
+            </w:pPr>
+            <w:proofErr w:type="spellStart"/>
+            <w:r>
+              <w:rPr>
+                <w:rFonts w:eastAsia="Calibri"/>
+                <w:b/>
+                <w:bCs/>
+              </w:rPr>
+              <w:t>Genre</w:t>
+            </w:r>
+            <w:proofErr w:type="spellEnd"/>
+          </w:p>
+        </w:tc>
+        <w:tc>
+          <w:tcPr>
+            <w:tcW w:w="3201" w:type="dxa"/>
+            <w:shd w:val="clear" w:color="auto" w:fill="D9D9D9"/>
+          </w:tcPr>
+          <w:p>
+            <w:pPr>
+              <w:suppressAutoHyphens/>
+              <w:ind w:left="142"/>
+              <w:jc w:val="both"/>
+              <w:rPr>
+                <w:rFonts w:eastAsia="Calibri"/>
+              </w:rPr>
+            </w:pPr>
+            <w:proofErr w:type="spellStart"/>
+            <w:r>
+              <w:rPr>
+                <w:rFonts w:eastAsia="Calibri"/>
+              </w:rPr>
+              <w:t>String</w:t>
+            </w:r>
+            <w:proofErr w:type="spellEnd"/>
+          </w:p>
+        </w:tc>
+        <w:tc>
+          <w:tcPr>
+            <w:tcW w:w="915" w:type="dxa"/>
+            <w:shd w:val="clear" w:color="auto" w:fill="D9D9D9"/>
+          </w:tcPr>
+          <w:p>
+            <w:pPr>
+              <w:suppressAutoHyphens/>
+              <w:ind w:left="142"/>
+              <w:jc w:val="center"/>
+              <w:rPr>
+                <w:rFonts w:eastAsia="Calibri"/>
+              </w:rPr>
+            </w:pPr>
+            <w:r>
+              <w:rPr>
+                <w:rFonts w:eastAsia="Calibri"/>
+              </w:rPr>
+              <w:t>10</w:t>
+            </w:r>
+          </w:p>
+        </w:tc>
+        <w:tc>
+          <w:tcPr>
+            <w:tcW w:w="1829" w:type="dxa"/>
+            <w:shd w:val="clear" w:color="auto" w:fill="D9D9D9"/>
+          </w:tcPr>
+          <w:p>
+            <w:pPr>
+              <w:suppressAutoHyphens/>
+              <w:ind w:left="142"/>
+              <w:jc w:val="center"/>
+              <w:rPr>
+                <w:rFonts w:eastAsia="Calibri"/>
+              </w:rPr>
+            </w:pPr>
+          </w:p>
+        </w:tc>
+        <w:tc>
+          <w:tcPr>
+            <w:tcW w:w="1067" w:type="dxa"/>
+            <w:shd w:val="clear" w:color="auto" w:fill="D9D9D9"/>
+          </w:tcPr>
+          <w:p>
+            <w:pPr>
+              <w:suppressAutoHyphens/>
+              <w:ind w:left="142"/>
+              <w:jc w:val="center"/>
+              <w:rPr>
+                <w:rFonts w:eastAsia="Calibri"/>
+              </w:rPr>
+            </w:pPr>
+            <w:r>
+              <w:rPr>
+                <w:rFonts w:eastAsia="Calibri"/>
+              </w:rPr>
+              <w:t>X</w:t>
+            </w:r>
+          </w:p>
+        </w:tc>
+      </w:tr>
+      <w:tr>
+        <w:trPr>
+          <w:trHeight w:val="290"/>
+          <w:jc w:val="center"/>
+        </w:trPr>
+        <w:tc>
+          <w:tcPr>
+            <w:tcW w:w="2286" w:type="dxa"/>
+            <w:shd w:val="clear" w:color="auto" w:fill="D9D9D9"/>
+          </w:tcPr>
+          <w:p>
+            <w:pPr>
+              <w:suppressAutoHyphens/>
+              <w:ind w:left="142"/>
+              <w:rPr>
+                <w:rFonts w:eastAsia="Calibri"/>
+                <w:b/>
+                <w:bCs/>
+              </w:rPr>
+            </w:pPr>
+            <w:r>
+              <w:rPr>
+                <w:rFonts w:eastAsia="Calibri"/>
+                <w:b/>
+                <w:bCs/>
+              </w:rPr>
+              <w:t>Rating</w:t>
+            </w:r>
+          </w:p>
+        </w:tc>
+        <w:tc>
+          <w:tcPr>
+            <w:tcW w:w="3201" w:type="dxa"/>
+            <w:shd w:val="clear" w:color="auto" w:fill="D9D9D9"/>
+          </w:tcPr>
+          <w:p>
+            <w:pPr>
+              <w:suppressAutoHyphens/>
+              <w:ind w:left="142"/>
+              <w:jc w:val="both"/>
+              <w:rPr>
+                <w:rFonts w:eastAsia="Calibri"/>
+              </w:rPr>
+            </w:pPr>
+            <w:proofErr w:type="spellStart"/>
+            <w:r>
+              <w:rPr>
+                <w:rFonts w:eastAsia="Calibri"/>
+              </w:rPr>
+              <w:t>Int</w:t>
+            </w:r>
+            <w:proofErr w:type="spellEnd"/>
+          </w:p>
+        </w:tc>
+        <w:tc>
+          <w:tcPr>
+            <w:tcW w:w="915" w:type="dxa"/>
+            <w:shd w:val="clear" w:color="auto" w:fill="D9D9D9"/>
+          </w:tcPr>
+          <w:p>
+            <w:pPr>
+              <w:suppressAutoHyphens/>
+              <w:ind w:left="142"/>
+              <w:jc w:val="center"/>
+              <w:rPr>
+                <w:rFonts w:eastAsia="Calibri"/>
+              </w:rPr>
+            </w:pPr>
+            <w:r>
+              <w:rPr>
+                <w:rFonts w:eastAsia="Calibri"/>
+              </w:rPr>
+              <w:t>1</w:t>
+            </w:r>
+          </w:p>
+        </w:tc>
+        <w:tc>
+          <w:tcPr>
+            <w:tcW w:w="1829" w:type="dxa"/>
+            <w:shd w:val="clear" w:color="auto" w:fill="D9D9D9"/>
+          </w:tcPr>
+          <w:p>
+            <w:pPr>
+              <w:suppressAutoHyphens/>
+              <w:ind w:left="142"/>
+              <w:jc w:val="center"/>
+              <w:rPr>
+                <w:rFonts w:eastAsia="Calibri"/>
+              </w:rPr>
+            </w:pPr>
+          </w:p>
+        </w:tc>
+        <w:tc>
+          <w:tcPr>
+            <w:tcW w:w="1067" w:type="dxa"/>
+            <w:shd w:val="clear" w:color="auto" w:fill="D9D9D9"/>
+          </w:tcPr>
+          <w:p>
+            <w:pPr>
+              <w:suppressAutoHyphens/>
+              <w:ind w:left="142"/>
+              <w:jc w:val="center"/>
+              <w:rPr>
+                <w:rFonts w:eastAsia="Calibri"/>
+              </w:rPr>
+            </w:pPr>
+            <w:r>
+              <w:rPr>
+                <w:rFonts w:eastAsia="Calibri"/>
+              </w:rPr>
+              <w:t>X</w:t>
+            </w:r>
+          </w:p>
+        </w:tc>
+      </w:tr>
+      <w:tr>
+        <w:trPr>
+          <w:trHeight w:val="290"/>
+          <w:jc w:val="center"/>
+        </w:trPr>
+        <w:tc>
+          <w:tcPr>
+            <w:tcW w:w="2286" w:type="dxa"/>
+            <w:shd w:val="clear" w:color="auto" w:fill="D9D9D9"/>
+          </w:tcPr>
+          <w:p>
+            <w:pPr>
+              <w:suppressAutoHyphens/>
+              <w:ind w:left="142"/>
+              <w:rPr>
+                <w:rFonts w:eastAsia="Calibri"/>
+                <w:b/>
+                <w:bCs/>
+              </w:rPr>
+            </w:pPr>
+            <w:proofErr w:type="spellStart"/>
+            <w:r>
+              <w:rPr>
+                <w:rFonts w:eastAsia="Calibri"/>
+                <w:b/>
+                <w:bCs/>
+              </w:rPr>
+              <w:t>Release_year</w:t>
+            </w:r>
+            <w:proofErr w:type="spellEnd"/>
+          </w:p>
+        </w:tc>
+        <w:tc>
+          <w:tcPr>
+            <w:tcW w:w="3201" w:type="dxa"/>
+            <w:shd w:val="clear" w:color="auto" w:fill="D9D9D9"/>
+          </w:tcPr>
+          <w:p>
+            <w:pPr>
+              <w:suppressAutoHyphens/>
+              <w:ind w:left="142"/>
+              <w:jc w:val="both"/>
+              <w:rPr>
+                <w:rFonts w:eastAsia="Calibri"/>
+              </w:rPr>
+            </w:pPr>
+            <w:proofErr w:type="spellStart"/>
+            <w:r>
+              <w:rPr>
+                <w:rFonts w:eastAsia="Calibri"/>
+              </w:rPr>
+              <w:t>Int</w:t>
+            </w:r>
+            <w:proofErr w:type="spellEnd"/>
+          </w:p>
+        </w:tc>
+        <w:tc>
+          <w:tcPr>
+            <w:tcW w:w="915" w:type="dxa"/>
+            <w:shd w:val="clear" w:color="auto" w:fill="D9D9D9"/>
+          </w:tcPr>
+          <w:p>
+            <w:pPr>
+              <w:suppressAutoHyphens/>
+              <w:ind w:left="142"/>
+              <w:jc w:val="center"/>
+              <w:rPr>
+                <w:rFonts w:eastAsia="Calibri"/>
+              </w:rPr>
+            </w:pPr>
+            <w:r>
+              <w:rPr>
+                <w:rFonts w:eastAsia="Calibri"/>
+              </w:rPr>
+              <w:t>4</w:t>
+            </w:r>
+          </w:p>
+        </w:tc>
+        <w:tc>
+          <w:tcPr>
+            <w:tcW w:w="1829" w:type="dxa"/>
+            <w:shd w:val="clear" w:color="auto" w:fill="D9D9D9"/>
+          </w:tcPr>
+          <w:p>
+            <w:pPr>
+              <w:suppressAutoHyphens/>
+              <w:ind w:left="142"/>
+              <w:jc w:val="center"/>
+              <w:rPr>
+                <w:rFonts w:eastAsia="Calibri"/>
+              </w:rPr>
+            </w:pPr>
+          </w:p>
+        </w:tc>
+        <w:tc>
+          <w:tcPr>
+            <w:tcW w:w="1067" w:type="dxa"/>
+            <w:shd w:val="clear" w:color="auto" w:fill="D9D9D9"/>
+          </w:tcPr>
+          <w:p>
+            <w:pPr>
+              <w:suppressAutoHyphens/>
+              <w:ind w:left="142"/>
+              <w:jc w:val="center"/>
+              <w:rPr>
+                <w:rFonts w:eastAsia="Calibri"/>
+              </w:rPr>
+            </w:pPr>
+            <w:r>
+              <w:rPr>
+                <w:rFonts w:eastAsia="Calibri"/>
+              </w:rPr>
+              <w:t>X</w:t>
+            </w:r>
+          </w:p>
+        </w:tc>
+      </w:tr>
+      <w:tr>
+        <w:trPr>
+          <w:trHeight w:val="290"/>
+          <w:jc w:val="center"/>
+        </w:trPr>
+        <w:tc>
+          <w:tcPr>
+            <w:tcW w:w="2286" w:type="dxa"/>
+            <w:shd w:val="clear" w:color="auto" w:fill="D9D9D9"/>
+          </w:tcPr>
+          <w:p>
+            <w:pPr>
+              <w:suppressAutoHyphens/>
+              <w:ind w:left="142"/>
+              <w:rPr>
+                <w:rFonts w:eastAsia="Calibri"/>
+                <w:b/>
+                <w:bCs/>
+              </w:rPr>
+            </w:pPr>
+            <w:proofErr w:type="spellStart"/>
+            <w:r>
+              <w:rPr>
+                <w:rFonts w:eastAsia="Calibri"/>
+                <w:b/>
+                <w:bCs/>
+              </w:rPr>
+              <w:t>Description</w:t>
+            </w:r>
+            <w:proofErr w:type="spellEnd"/>
+          </w:p>
+        </w:tc>
+        <w:tc>
+          <w:tcPr>
+            <w:tcW w:w="3201" w:type="dxa"/>
+            <w:shd w:val="clear" w:color="auto" w:fill="D9D9D9"/>
+          </w:tcPr>
+          <w:p>
+            <w:pPr>
+              <w:suppressAutoHyphens/>
+              <w:ind w:left="142"/>
+              <w:jc w:val="both"/>
+              <w:rPr>
+                <w:rFonts w:eastAsia="Calibri"/>
+              </w:rPr>
+            </w:pPr>
+            <w:proofErr w:type="spellStart"/>
+            <w:r>
+              <w:rPr>
+                <w:rFonts w:eastAsia="Calibri"/>
+              </w:rPr>
+              <w:t>String</w:t>
+            </w:r>
+            <w:proofErr w:type="spellEnd"/>
+          </w:p>
+        </w:tc>
+        <w:tc>
+          <w:tcPr>
+            <w:tcW w:w="915" w:type="dxa"/>
+            <w:shd w:val="clear" w:color="auto" w:fill="D9D9D9"/>
+          </w:tcPr>
+          <w:p>
+            <w:pPr>
+              <w:suppressAutoHyphens/>
+              <w:ind w:left="142"/>
+              <w:jc w:val="center"/>
+              <w:rPr>
+                <w:rFonts w:eastAsia="Calibri"/>
+              </w:rPr>
+            </w:pPr>
+            <w:r>
+              <w:rPr>
+                <w:rFonts w:eastAsia="Calibri"/>
+              </w:rPr>
+              <w:t>255</w:t>
+            </w:r>
+          </w:p>
+        </w:tc>
+        <w:tc>
+          <w:tcPr>
+            <w:tcW w:w="1829" w:type="dxa"/>
+            <w:shd w:val="clear" w:color="auto" w:fill="D9D9D9"/>
+          </w:tcPr>
+          <w:p>
+            <w:pPr>
+              <w:suppressAutoHyphens/>
+              <w:ind w:left="142"/>
+              <w:jc w:val="center"/>
+              <w:rPr>
+                <w:rFonts w:eastAsia="Calibri"/>
+              </w:rPr>
+            </w:pPr>
+          </w:p>
+        </w:tc>
+        <w:tc>
+          <w:tcPr>
+            <w:tcW w:w="1067" w:type="dxa"/>
+            <w:shd w:val="clear" w:color="auto" w:fill="D9D9D9"/>
+          </w:tcPr>
+          <w:p>
+            <w:pPr>
+              <w:suppressAutoHyphens/>
+              <w:ind w:left="142"/>
+              <w:jc w:val="center"/>
+              <w:rPr>
+                <w:rFonts w:eastAsia="Calibri"/>
+              </w:rPr>
+            </w:pPr>
+            <w:r>
+              <w:rPr>
+                <w:rFonts w:eastAsia="Calibri"/>
+              </w:rPr>
+              <w:t>X</w:t>
+            </w:r>
+          </w:p>
+        </w:tc>
+      </w:tr>
     </w:tbl>
+    <w:p>
+      <w:pPr>
+        <w:ind w:left="786"/>
+      </w:pPr>
+    </w:p>
+    <w:p>
+      <w:pPr>
+        <w:ind w:left="786"/>
+      </w:pPr>
+    </w:p>
     <w:p>
       <w:pPr>
         <w:ind w:left="786"/>
@@ -3102,7 +3589,6 @@
         </w:numPr>
       </w:pPr>
       <w:r>
-        <w:lastRenderedPageBreak/>
         <w:t xml:space="preserve"> Tabela de Cadastro de Series</w:t>
       </w:r>
     </w:p>
@@ -3517,14 +4003,16 @@
                 <w:bCs/>
               </w:rPr>
             </w:pPr>
+            <w:proofErr w:type="spellStart"/>
             <w:r>
               <w:rPr>
                 <w:rFonts w:eastAsia="Calibri"/>
                 <w:b/>
                 <w:bCs/>
               </w:rPr>
-              <w:t>Duração</w:t>
+              <w:t>User_id</w:t>
             </w:r>
+            <w:proofErr w:type="spellEnd"/>
           </w:p>
         </w:tc>
         <w:tc>
@@ -3546,7 +4034,7 @@
               <w:rPr>
                 <w:rFonts w:eastAsia="Calibri"/>
               </w:rPr>
-              <w:t>Float</w:t>
+              <w:t>Int</w:t>
             </w:r>
             <w:proofErr w:type="spellEnd"/>
           </w:p>
@@ -3587,6 +4075,12 @@
                 <w:rFonts w:eastAsia="Calibri"/>
               </w:rPr>
             </w:pPr>
+            <w:r>
+              <w:rPr>
+                <w:rFonts w:eastAsia="Calibri"/>
+              </w:rPr>
+              <w:t>FK</w:t>
+            </w:r>
           </w:p>
         </w:tc>
         <w:tc>
@@ -3632,14 +4126,16 @@
                 <w:bCs/>
               </w:rPr>
             </w:pPr>
+            <w:proofErr w:type="spellStart"/>
             <w:r>
               <w:rPr>
                 <w:rFonts w:eastAsia="Calibri"/>
                 <w:b/>
                 <w:bCs/>
               </w:rPr>
-              <w:t>Estado</w:t>
+              <w:t>Status_Option</w:t>
             </w:r>
+            <w:proofErr w:type="spellEnd"/>
           </w:p>
         </w:tc>
         <w:tc>
@@ -3656,12 +4152,14 @@
                 <w:rFonts w:eastAsia="Calibri"/>
               </w:rPr>
             </w:pPr>
+            <w:proofErr w:type="spellStart"/>
             <w:r>
               <w:rPr>
                 <w:rFonts w:eastAsia="Calibri"/>
               </w:rPr>
-              <w:t>ENUM</w:t>
+              <w:t>String</w:t>
             </w:r>
+            <w:proofErr w:type="spellEnd"/>
           </w:p>
         </w:tc>
         <w:tc>
@@ -3752,7 +4250,7 @@
                 <w:b/>
                 <w:bCs/>
               </w:rPr>
-              <w:t>Episodios</w:t>
+              <w:t>Genre</w:t>
             </w:r>
             <w:proofErr w:type="spellEnd"/>
           </w:p>
@@ -3776,7 +4274,7 @@
               <w:rPr>
                 <w:rFonts w:eastAsia="Calibri"/>
               </w:rPr>
-              <w:t>Int</w:t>
+              <w:t>String</w:t>
             </w:r>
             <w:proofErr w:type="spellEnd"/>
           </w:p>
@@ -3863,13 +4361,13 @@
               </w:rPr>
             </w:pPr>
             <w:r>
-              <w:br w:type="page"/>
+              <w:rPr>
+                <w:rFonts w:eastAsia="Calibri"/>
+                <w:b/>
+                <w:bCs/>
+              </w:rPr>
+              <w:t>Rating</w:t>
             </w:r>
-            <w:proofErr w:type="spellStart"/>
-            <w:r>
-              <w:t>Episodios_assistidos</w:t>
-            </w:r>
-            <w:proofErr w:type="spellEnd"/>
           </w:p>
         </w:tc>
         <w:tc>
@@ -3914,7 +4412,7 @@
               <w:rPr>
                 <w:rFonts w:eastAsia="Calibri"/>
               </w:rPr>
-              <w:t>10</w:t>
+              <w:t>1</w:t>
             </w:r>
           </w:p>
         </w:tc>
@@ -3957,7 +4455,601 @@
           </w:p>
         </w:tc>
       </w:tr>
+      <w:tr>
+        <w:trPr>
+          <w:trHeight w:val="290"/>
+          <w:jc w:val="center"/>
+        </w:trPr>
+        <w:tc>
+          <w:tcPr>
+            <w:tcW w:w="2286" w:type="dxa"/>
+            <w:shd w:val="clear" w:color="auto" w:fill="D9D9D9"/>
+          </w:tcPr>
+          <w:p>
+            <w:pPr>
+              <w:suppressAutoHyphens/>
+              <w:ind w:left="142"/>
+              <w:rPr>
+                <w:rFonts w:eastAsia="Calibri"/>
+                <w:b/>
+                <w:bCs/>
+              </w:rPr>
+            </w:pPr>
+            <w:proofErr w:type="spellStart"/>
+            <w:r>
+              <w:rPr>
+                <w:rFonts w:eastAsia="Calibri"/>
+                <w:b/>
+                <w:bCs/>
+              </w:rPr>
+              <w:t>Release_year</w:t>
+            </w:r>
+            <w:proofErr w:type="spellEnd"/>
+          </w:p>
+        </w:tc>
+        <w:tc>
+          <w:tcPr>
+            <w:tcW w:w="3201" w:type="dxa"/>
+            <w:shd w:val="clear" w:color="auto" w:fill="D9D9D9"/>
+          </w:tcPr>
+          <w:p>
+            <w:pPr>
+              <w:suppressAutoHyphens/>
+              <w:ind w:left="142"/>
+              <w:jc w:val="both"/>
+              <w:rPr>
+                <w:rFonts w:eastAsia="Calibri"/>
+              </w:rPr>
+            </w:pPr>
+            <w:proofErr w:type="spellStart"/>
+            <w:r>
+              <w:rPr>
+                <w:rFonts w:eastAsia="Calibri"/>
+              </w:rPr>
+              <w:t>Int</w:t>
+            </w:r>
+            <w:proofErr w:type="spellEnd"/>
+          </w:p>
+        </w:tc>
+        <w:tc>
+          <w:tcPr>
+            <w:tcW w:w="915" w:type="dxa"/>
+            <w:shd w:val="clear" w:color="auto" w:fill="D9D9D9"/>
+          </w:tcPr>
+          <w:p>
+            <w:pPr>
+              <w:suppressAutoHyphens/>
+              <w:ind w:left="142"/>
+              <w:jc w:val="center"/>
+              <w:rPr>
+                <w:rFonts w:eastAsia="Calibri"/>
+              </w:rPr>
+            </w:pPr>
+            <w:r>
+              <w:rPr>
+                <w:rFonts w:eastAsia="Calibri"/>
+              </w:rPr>
+              <w:t>4</w:t>
+            </w:r>
+          </w:p>
+        </w:tc>
+        <w:tc>
+          <w:tcPr>
+            <w:tcW w:w="1829" w:type="dxa"/>
+            <w:shd w:val="clear" w:color="auto" w:fill="D9D9D9"/>
+          </w:tcPr>
+          <w:p>
+            <w:pPr>
+              <w:suppressAutoHyphens/>
+              <w:ind w:left="142"/>
+              <w:jc w:val="center"/>
+              <w:rPr>
+                <w:rFonts w:eastAsia="Calibri"/>
+              </w:rPr>
+            </w:pPr>
+          </w:p>
+        </w:tc>
+        <w:tc>
+          <w:tcPr>
+            <w:tcW w:w="1067" w:type="dxa"/>
+            <w:shd w:val="clear" w:color="auto" w:fill="D9D9D9"/>
+          </w:tcPr>
+          <w:p>
+            <w:pPr>
+              <w:suppressAutoHyphens/>
+              <w:ind w:left="142"/>
+              <w:jc w:val="center"/>
+              <w:rPr>
+                <w:rFonts w:eastAsia="Calibri"/>
+              </w:rPr>
+            </w:pPr>
+            <w:r>
+              <w:rPr>
+                <w:rFonts w:eastAsia="Calibri"/>
+              </w:rPr>
+              <w:t>X</w:t>
+            </w:r>
+          </w:p>
+        </w:tc>
+      </w:tr>
+      <w:tr>
+        <w:trPr>
+          <w:trHeight w:val="290"/>
+          <w:jc w:val="center"/>
+        </w:trPr>
+        <w:tc>
+          <w:tcPr>
+            <w:tcW w:w="2286" w:type="dxa"/>
+            <w:shd w:val="clear" w:color="auto" w:fill="D9D9D9"/>
+          </w:tcPr>
+          <w:p>
+            <w:pPr>
+              <w:suppressAutoHyphens/>
+              <w:ind w:left="142"/>
+              <w:rPr>
+                <w:rFonts w:eastAsia="Calibri"/>
+                <w:b/>
+                <w:bCs/>
+              </w:rPr>
+            </w:pPr>
+            <w:proofErr w:type="spellStart"/>
+            <w:r>
+              <w:rPr>
+                <w:rFonts w:eastAsia="Calibri"/>
+                <w:b/>
+                <w:bCs/>
+              </w:rPr>
+              <w:t>Description</w:t>
+            </w:r>
+            <w:proofErr w:type="spellEnd"/>
+          </w:p>
+        </w:tc>
+        <w:tc>
+          <w:tcPr>
+            <w:tcW w:w="3201" w:type="dxa"/>
+            <w:shd w:val="clear" w:color="auto" w:fill="D9D9D9"/>
+          </w:tcPr>
+          <w:p>
+            <w:pPr>
+              <w:suppressAutoHyphens/>
+              <w:ind w:left="142"/>
+              <w:jc w:val="both"/>
+              <w:rPr>
+                <w:rFonts w:eastAsia="Calibri"/>
+              </w:rPr>
+            </w:pPr>
+            <w:proofErr w:type="spellStart"/>
+            <w:r>
+              <w:rPr>
+                <w:rFonts w:eastAsia="Calibri"/>
+              </w:rPr>
+              <w:t>String</w:t>
+            </w:r>
+            <w:proofErr w:type="spellEnd"/>
+          </w:p>
+        </w:tc>
+        <w:tc>
+          <w:tcPr>
+            <w:tcW w:w="915" w:type="dxa"/>
+            <w:shd w:val="clear" w:color="auto" w:fill="D9D9D9"/>
+          </w:tcPr>
+          <w:p>
+            <w:pPr>
+              <w:suppressAutoHyphens/>
+              <w:ind w:left="142"/>
+              <w:jc w:val="center"/>
+              <w:rPr>
+                <w:rFonts w:eastAsia="Calibri"/>
+              </w:rPr>
+            </w:pPr>
+            <w:r>
+              <w:rPr>
+                <w:rFonts w:eastAsia="Calibri"/>
+              </w:rPr>
+              <w:t>255</w:t>
+            </w:r>
+          </w:p>
+        </w:tc>
+        <w:tc>
+          <w:tcPr>
+            <w:tcW w:w="1829" w:type="dxa"/>
+            <w:shd w:val="clear" w:color="auto" w:fill="D9D9D9"/>
+          </w:tcPr>
+          <w:p>
+            <w:pPr>
+              <w:suppressAutoHyphens/>
+              <w:ind w:left="142"/>
+              <w:jc w:val="center"/>
+              <w:rPr>
+                <w:rFonts w:eastAsia="Calibri"/>
+              </w:rPr>
+            </w:pPr>
+          </w:p>
+        </w:tc>
+        <w:tc>
+          <w:tcPr>
+            <w:tcW w:w="1067" w:type="dxa"/>
+            <w:shd w:val="clear" w:color="auto" w:fill="D9D9D9"/>
+          </w:tcPr>
+          <w:p>
+            <w:pPr>
+              <w:suppressAutoHyphens/>
+              <w:ind w:left="142"/>
+              <w:jc w:val="center"/>
+              <w:rPr>
+                <w:rFonts w:eastAsia="Calibri"/>
+              </w:rPr>
+            </w:pPr>
+            <w:r>
+              <w:rPr>
+                <w:rFonts w:eastAsia="Calibri"/>
+              </w:rPr>
+              <w:t>X</w:t>
+            </w:r>
+          </w:p>
+        </w:tc>
+      </w:tr>
+      <w:tr>
+        <w:trPr>
+          <w:trHeight w:val="290"/>
+          <w:jc w:val="center"/>
+        </w:trPr>
+        <w:tc>
+          <w:tcPr>
+            <w:tcW w:w="2286" w:type="dxa"/>
+            <w:shd w:val="clear" w:color="auto" w:fill="D9D9D9"/>
+          </w:tcPr>
+          <w:p>
+            <w:pPr>
+              <w:suppressAutoHyphens/>
+              <w:ind w:left="142"/>
+              <w:rPr>
+                <w:rFonts w:eastAsia="Calibri"/>
+                <w:b/>
+                <w:bCs/>
+              </w:rPr>
+            </w:pPr>
+            <w:proofErr w:type="spellStart"/>
+            <w:r>
+              <w:rPr>
+                <w:rFonts w:eastAsia="Calibri"/>
+                <w:b/>
+                <w:bCs/>
+              </w:rPr>
+              <w:t>Seasons</w:t>
+            </w:r>
+            <w:proofErr w:type="spellEnd"/>
+          </w:p>
+        </w:tc>
+        <w:tc>
+          <w:tcPr>
+            <w:tcW w:w="3201" w:type="dxa"/>
+            <w:shd w:val="clear" w:color="auto" w:fill="D9D9D9"/>
+          </w:tcPr>
+          <w:p>
+            <w:pPr>
+              <w:suppressAutoHyphens/>
+              <w:ind w:left="142"/>
+              <w:jc w:val="both"/>
+              <w:rPr>
+                <w:rFonts w:eastAsia="Calibri"/>
+              </w:rPr>
+            </w:pPr>
+            <w:proofErr w:type="spellStart"/>
+            <w:r>
+              <w:rPr>
+                <w:rFonts w:eastAsia="Calibri"/>
+              </w:rPr>
+              <w:t>Int</w:t>
+            </w:r>
+            <w:proofErr w:type="spellEnd"/>
+          </w:p>
+        </w:tc>
+        <w:tc>
+          <w:tcPr>
+            <w:tcW w:w="915" w:type="dxa"/>
+            <w:shd w:val="clear" w:color="auto" w:fill="D9D9D9"/>
+          </w:tcPr>
+          <w:p>
+            <w:pPr>
+              <w:suppressAutoHyphens/>
+              <w:ind w:left="142"/>
+              <w:jc w:val="center"/>
+              <w:rPr>
+                <w:rFonts w:eastAsia="Calibri"/>
+              </w:rPr>
+            </w:pPr>
+            <w:r>
+              <w:rPr>
+                <w:rFonts w:eastAsia="Calibri"/>
+              </w:rPr>
+              <w:t>2</w:t>
+            </w:r>
+          </w:p>
+        </w:tc>
+        <w:tc>
+          <w:tcPr>
+            <w:tcW w:w="1829" w:type="dxa"/>
+            <w:shd w:val="clear" w:color="auto" w:fill="D9D9D9"/>
+          </w:tcPr>
+          <w:p>
+            <w:pPr>
+              <w:suppressAutoHyphens/>
+              <w:ind w:left="142"/>
+              <w:jc w:val="center"/>
+              <w:rPr>
+                <w:rFonts w:eastAsia="Calibri"/>
+              </w:rPr>
+            </w:pPr>
+          </w:p>
+        </w:tc>
+        <w:tc>
+          <w:tcPr>
+            <w:tcW w:w="1067" w:type="dxa"/>
+            <w:shd w:val="clear" w:color="auto" w:fill="D9D9D9"/>
+          </w:tcPr>
+          <w:p>
+            <w:pPr>
+              <w:suppressAutoHyphens/>
+              <w:ind w:left="142"/>
+              <w:jc w:val="center"/>
+              <w:rPr>
+                <w:rFonts w:eastAsia="Calibri"/>
+              </w:rPr>
+            </w:pPr>
+            <w:r>
+              <w:rPr>
+                <w:rFonts w:eastAsia="Calibri"/>
+              </w:rPr>
+              <w:t>X</w:t>
+            </w:r>
+          </w:p>
+        </w:tc>
+      </w:tr>
+      <w:tr>
+        <w:trPr>
+          <w:trHeight w:val="290"/>
+          <w:jc w:val="center"/>
+        </w:trPr>
+        <w:tc>
+          <w:tcPr>
+            <w:tcW w:w="2286" w:type="dxa"/>
+            <w:shd w:val="clear" w:color="auto" w:fill="D9D9D9"/>
+          </w:tcPr>
+          <w:p>
+            <w:pPr>
+              <w:suppressAutoHyphens/>
+              <w:ind w:left="142"/>
+              <w:rPr>
+                <w:rFonts w:eastAsia="Calibri"/>
+                <w:b/>
+                <w:bCs/>
+              </w:rPr>
+            </w:pPr>
+            <w:proofErr w:type="spellStart"/>
+            <w:r>
+              <w:rPr>
+                <w:rFonts w:eastAsia="Calibri"/>
+                <w:b/>
+                <w:bCs/>
+              </w:rPr>
+              <w:t>Episodes</w:t>
+            </w:r>
+            <w:proofErr w:type="spellEnd"/>
+          </w:p>
+        </w:tc>
+        <w:tc>
+          <w:tcPr>
+            <w:tcW w:w="3201" w:type="dxa"/>
+            <w:shd w:val="clear" w:color="auto" w:fill="D9D9D9"/>
+          </w:tcPr>
+          <w:p>
+            <w:pPr>
+              <w:suppressAutoHyphens/>
+              <w:ind w:left="142"/>
+              <w:jc w:val="both"/>
+              <w:rPr>
+                <w:rFonts w:eastAsia="Calibri"/>
+              </w:rPr>
+            </w:pPr>
+            <w:proofErr w:type="spellStart"/>
+            <w:r>
+              <w:rPr>
+                <w:rFonts w:eastAsia="Calibri"/>
+              </w:rPr>
+              <w:t>Int</w:t>
+            </w:r>
+            <w:proofErr w:type="spellEnd"/>
+          </w:p>
+        </w:tc>
+        <w:tc>
+          <w:tcPr>
+            <w:tcW w:w="915" w:type="dxa"/>
+            <w:shd w:val="clear" w:color="auto" w:fill="D9D9D9"/>
+          </w:tcPr>
+          <w:p>
+            <w:pPr>
+              <w:suppressAutoHyphens/>
+              <w:ind w:left="142"/>
+              <w:jc w:val="center"/>
+              <w:rPr>
+                <w:rFonts w:eastAsia="Calibri"/>
+              </w:rPr>
+            </w:pPr>
+            <w:r>
+              <w:rPr>
+                <w:rFonts w:eastAsia="Calibri"/>
+              </w:rPr>
+              <w:t>2</w:t>
+            </w:r>
+          </w:p>
+        </w:tc>
+        <w:tc>
+          <w:tcPr>
+            <w:tcW w:w="1829" w:type="dxa"/>
+            <w:shd w:val="clear" w:color="auto" w:fill="D9D9D9"/>
+          </w:tcPr>
+          <w:p>
+            <w:pPr>
+              <w:suppressAutoHyphens/>
+              <w:ind w:left="142"/>
+              <w:jc w:val="center"/>
+              <w:rPr>
+                <w:rFonts w:eastAsia="Calibri"/>
+              </w:rPr>
+            </w:pPr>
+          </w:p>
+        </w:tc>
+        <w:tc>
+          <w:tcPr>
+            <w:tcW w:w="1067" w:type="dxa"/>
+            <w:shd w:val="clear" w:color="auto" w:fill="D9D9D9"/>
+          </w:tcPr>
+          <w:p>
+            <w:pPr>
+              <w:suppressAutoHyphens/>
+              <w:ind w:left="142"/>
+              <w:jc w:val="center"/>
+              <w:rPr>
+                <w:rFonts w:eastAsia="Calibri"/>
+              </w:rPr>
+            </w:pPr>
+            <w:r>
+              <w:rPr>
+                <w:rFonts w:eastAsia="Calibri"/>
+              </w:rPr>
+              <w:t>x</w:t>
+            </w:r>
+          </w:p>
+        </w:tc>
+      </w:tr>
     </w:tbl>
+    <w:p>
+      <w:pPr>
+        <w:pStyle w:val="PargrafodaLista"/>
+        <w:ind w:left="1146"/>
+      </w:pPr>
+    </w:p>
+    <w:p>
+      <w:pPr>
+        <w:pStyle w:val="PargrafodaLista"/>
+        <w:ind w:left="1146"/>
+      </w:pPr>
+    </w:p>
+    <w:p>
+      <w:pPr>
+        <w:pStyle w:val="PargrafodaLista"/>
+        <w:ind w:left="1146"/>
+      </w:pPr>
+    </w:p>
+    <w:p>
+      <w:pPr>
+        <w:pStyle w:val="PargrafodaLista"/>
+        <w:ind w:left="1146"/>
+      </w:pPr>
+    </w:p>
+    <w:p>
+      <w:pPr>
+        <w:pStyle w:val="PargrafodaLista"/>
+        <w:ind w:left="1146"/>
+      </w:pPr>
+    </w:p>
+    <w:p>
+      <w:pPr>
+        <w:pStyle w:val="PargrafodaLista"/>
+        <w:ind w:left="1146"/>
+      </w:pPr>
+    </w:p>
+    <w:p>
+      <w:pPr>
+        <w:pStyle w:val="PargrafodaLista"/>
+        <w:ind w:left="1146"/>
+      </w:pPr>
+    </w:p>
+    <w:p>
+      <w:pPr>
+        <w:pStyle w:val="PargrafodaLista"/>
+        <w:ind w:left="1146"/>
+      </w:pPr>
+    </w:p>
+    <w:p>
+      <w:pPr>
+        <w:pStyle w:val="PargrafodaLista"/>
+        <w:ind w:left="1146"/>
+      </w:pPr>
+    </w:p>
+    <w:p>
+      <w:pPr>
+        <w:pStyle w:val="PargrafodaLista"/>
+        <w:ind w:left="1146"/>
+      </w:pPr>
+    </w:p>
+    <w:p>
+      <w:pPr>
+        <w:pStyle w:val="PargrafodaLista"/>
+        <w:ind w:left="1146"/>
+      </w:pPr>
+    </w:p>
+    <w:p>
+      <w:pPr>
+        <w:pStyle w:val="PargrafodaLista"/>
+        <w:ind w:left="1146"/>
+      </w:pPr>
+    </w:p>
+    <w:p>
+      <w:pPr>
+        <w:pStyle w:val="PargrafodaLista"/>
+        <w:ind w:left="1146"/>
+      </w:pPr>
+    </w:p>
+    <w:p>
+      <w:pPr>
+        <w:pStyle w:val="PargrafodaLista"/>
+        <w:ind w:left="1146"/>
+      </w:pPr>
+    </w:p>
+    <w:p>
+      <w:pPr>
+        <w:pStyle w:val="PargrafodaLista"/>
+        <w:ind w:left="1146"/>
+      </w:pPr>
+    </w:p>
+    <w:p>
+      <w:pPr>
+        <w:pStyle w:val="PargrafodaLista"/>
+        <w:ind w:left="1146"/>
+      </w:pPr>
+    </w:p>
+    <w:p>
+      <w:pPr>
+        <w:pStyle w:val="PargrafodaLista"/>
+        <w:ind w:left="1146"/>
+      </w:pPr>
+    </w:p>
+    <w:p>
+      <w:pPr>
+        <w:pStyle w:val="PargrafodaLista"/>
+        <w:ind w:left="1146"/>
+      </w:pPr>
+    </w:p>
+    <w:p>
+      <w:pPr>
+        <w:pStyle w:val="PargrafodaLista"/>
+        <w:ind w:left="1146"/>
+      </w:pPr>
+    </w:p>
+    <w:p>
+      <w:pPr>
+        <w:pStyle w:val="PargrafodaLista"/>
+        <w:ind w:left="1146"/>
+      </w:pPr>
+    </w:p>
+    <w:p>
+      <w:pPr>
+        <w:pStyle w:val="PargrafodaLista"/>
+        <w:ind w:left="1146"/>
+      </w:pPr>
+    </w:p>
     <w:p>
       <w:pPr>
         <w:pStyle w:val="PargrafodaLista"/>
@@ -3992,24 +5084,20 @@
           <w:ilvl w:val="1"/>
           <w:numId w:val="12"/>
         </w:numPr>
-        <w:ind w:left="-142" w:firstLine="928"/>
+        <w:ind w:left="142" w:firstLine="567"/>
       </w:pPr>
       <w:r>
-        <w:lastRenderedPageBreak/>
         <w:t xml:space="preserve"> Tela de escolha de usuario</w:t>
       </w:r>
       <w:r>
         <w:br/>
       </w:r>
       <w:r>
-        <w:rPr>
-          <w:noProof/>
-        </w:rPr>
         <w:drawing>
-          <wp:inline distT="0" distB="0" distL="0" distR="0" wp14:anchorId="76DF1A22" wp14:editId="326AFADB">
-            <wp:extent cx="5486400" cy="5486400"/>
-            <wp:effectExtent l="0" t="0" r="0" b="0"/>
-            <wp:docPr id="1382348245" name="Imagem 1"/>
+          <wp:inline distT="0" distB="0" distL="0" distR="0" wp14:anchorId="3582B5EC" wp14:editId="5404358D">
+            <wp:extent cx="5486400" cy="3517900"/>
+            <wp:effectExtent l="0" t="0" r="0" b="6350"/>
+            <wp:docPr id="978201882" name="Imagem 1" descr="Tela de um aparelho eletrônico&#10;&#10;Descrição gerada automaticamente com confiança média"/>
             <wp:cNvGraphicFramePr>
               <a:graphicFrameLocks xmlns:a="http://schemas.openxmlformats.org/drawingml/2006/main" noChangeAspect="1"/>
             </wp:cNvGraphicFramePr>
@@ -4017,36 +5105,23 @@
               <a:graphicData uri="http://schemas.openxmlformats.org/drawingml/2006/picture">
                 <pic:pic xmlns:pic="http://schemas.openxmlformats.org/drawingml/2006/picture">
                   <pic:nvPicPr>
-                    <pic:cNvPr id="0" name="Picture 1"/>
-                    <pic:cNvPicPr>
-                      <a:picLocks noChangeAspect="1" noChangeArrowheads="1"/>
-                    </pic:cNvPicPr>
+                    <pic:cNvPr id="978201882" name="Imagem 1" descr="Tela de um aparelho eletrônico&#10;&#10;Descrição gerada automaticamente com confiança média"/>
+                    <pic:cNvPicPr/>
                   </pic:nvPicPr>
                   <pic:blipFill>
-                    <a:blip r:embed="rId6">
-                      <a:extLst>
-                        <a:ext uri="{28A0092B-C50C-407E-A947-70E740481C1C}">
-                          <a14:useLocalDpi xmlns:a14="http://schemas.microsoft.com/office/drawing/2010/main" val="0"/>
-                        </a:ext>
-                      </a:extLst>
-                    </a:blip>
-                    <a:srcRect/>
+                    <a:blip r:embed="rId6"/>
                     <a:stretch>
                       <a:fillRect/>
                     </a:stretch>
                   </pic:blipFill>
-                  <pic:spPr bwMode="auto">
+                  <pic:spPr>
                     <a:xfrm>
                       <a:off x="0" y="0"/>
-                      <a:ext cx="5486400" cy="5486400"/>
+                      <a:ext cx="5486400" cy="3517900"/>
                     </a:xfrm>
                     <a:prstGeom prst="rect">
                       <a:avLst/>
                     </a:prstGeom>
-                    <a:noFill/>
-                    <a:ln>
-                      <a:noFill/>
-                    </a:ln>
                   </pic:spPr>
                 </pic:pic>
               </a:graphicData>
@@ -4064,6 +5139,18 @@
     <w:p>
       <w:pPr>
         <w:pStyle w:val="PargrafodaLista"/>
+        <w:ind w:left="786"/>
+      </w:pPr>
+    </w:p>
+    <w:p>
+      <w:pPr>
+        <w:pStyle w:val="PargrafodaLista"/>
+        <w:ind w:left="786"/>
+      </w:pPr>
+    </w:p>
+    <w:p>
+      <w:pPr>
+        <w:pStyle w:val="PargrafodaLista"/>
         <w:numPr>
           <w:ilvl w:val="1"/>
           <w:numId w:val="12"/>
@@ -4071,21 +5158,23 @@
         <w:ind w:left="0" w:firstLine="786"/>
       </w:pPr>
       <w:r>
-        <w:lastRenderedPageBreak/>
         <w:t xml:space="preserve"> Tela de Login</w:t>
       </w:r>
       <w:r>
         <w:br/>
       </w:r>
+    </w:p>
+    <w:p>
+      <w:pPr>
+        <w:pStyle w:val="PargrafodaLista"/>
+        <w:ind w:left="0"/>
+      </w:pPr>
       <w:r>
-        <w:rPr>
-          <w:noProof/>
-        </w:rPr>
         <w:drawing>
-          <wp:inline distT="0" distB="0" distL="0" distR="0" wp14:anchorId="2F018340" wp14:editId="64BAB400">
-            <wp:extent cx="5486400" cy="2696210"/>
-            <wp:effectExtent l="0" t="0" r="0" b="8890"/>
-            <wp:docPr id="967871727" name="Imagem 2"/>
+          <wp:inline distT="0" distB="0" distL="0" distR="0" wp14:anchorId="53B9F2E9" wp14:editId="767FCE8B">
+            <wp:extent cx="5486400" cy="2646045"/>
+            <wp:effectExtent l="0" t="0" r="0" b="1905"/>
+            <wp:docPr id="2099115449" name="Imagem 1" descr="Interface gráfica do usuário"/>
             <wp:cNvGraphicFramePr>
               <a:graphicFrameLocks xmlns:a="http://schemas.openxmlformats.org/drawingml/2006/main" noChangeAspect="1"/>
             </wp:cNvGraphicFramePr>
@@ -4093,36 +5182,23 @@
               <a:graphicData uri="http://schemas.openxmlformats.org/drawingml/2006/picture">
                 <pic:pic xmlns:pic="http://schemas.openxmlformats.org/drawingml/2006/picture">
                   <pic:nvPicPr>
-                    <pic:cNvPr id="0" name="Picture 2"/>
-                    <pic:cNvPicPr>
-                      <a:picLocks noChangeAspect="1" noChangeArrowheads="1"/>
-                    </pic:cNvPicPr>
+                    <pic:cNvPr id="2099115449" name="Imagem 1" descr="Interface gráfica do usuário"/>
+                    <pic:cNvPicPr/>
                   </pic:nvPicPr>
                   <pic:blipFill>
-                    <a:blip r:embed="rId7">
-                      <a:extLst>
-                        <a:ext uri="{28A0092B-C50C-407E-A947-70E740481C1C}">
-                          <a14:useLocalDpi xmlns:a14="http://schemas.microsoft.com/office/drawing/2010/main" val="0"/>
-                        </a:ext>
-                      </a:extLst>
-                    </a:blip>
-                    <a:srcRect/>
+                    <a:blip r:embed="rId7"/>
                     <a:stretch>
                       <a:fillRect/>
                     </a:stretch>
                   </pic:blipFill>
-                  <pic:spPr bwMode="auto">
+                  <pic:spPr>
                     <a:xfrm>
                       <a:off x="0" y="0"/>
-                      <a:ext cx="5486400" cy="2696210"/>
+                      <a:ext cx="5486400" cy="2646045"/>
                     </a:xfrm>
                     <a:prstGeom prst="rect">
                       <a:avLst/>
                     </a:prstGeom>
-                    <a:noFill/>
-                    <a:ln>
-                      <a:noFill/>
-                    </a:ln>
                   </pic:spPr>
                 </pic:pic>
               </a:graphicData>
@@ -4134,11 +5210,6 @@
     <w:p>
       <w:pPr>
         <w:pStyle w:val="PargrafodaLista"/>
-      </w:pPr>
-    </w:p>
-    <w:p>
-      <w:pPr>
-        <w:pStyle w:val="PargrafodaLista"/>
         <w:numPr>
           <w:ilvl w:val="1"/>
           <w:numId w:val="12"/>
@@ -4146,7 +5217,8 @@
         <w:ind w:left="0" w:firstLine="786"/>
       </w:pPr>
       <w:r>
-        <w:t>Tela da home (Cores podem mudar)</w:t>
+        <w:lastRenderedPageBreak/>
+        <w:t>Tela da home</w:t>
       </w:r>
       <w:r>
         <w:br/>
@@ -4205,9 +5277,665 @@
         </w:drawing>
       </w:r>
     </w:p>
+    <w:p>
+      <w:pPr>
+        <w:pStyle w:val="PargrafodaLista"/>
+        <w:ind w:left="786"/>
+      </w:pPr>
+    </w:p>
+    <w:p>
+      <w:pPr>
+        <w:pStyle w:val="PargrafodaLista"/>
+        <w:ind w:left="786"/>
+      </w:pPr>
+    </w:p>
+    <w:p>
+      <w:pPr>
+        <w:pStyle w:val="PargrafodaLista"/>
+        <w:numPr>
+          <w:ilvl w:val="1"/>
+          <w:numId w:val="12"/>
+        </w:numPr>
+        <w:ind w:left="0" w:firstLine="786"/>
+      </w:pPr>
+      <w:r>
+        <w:t>Painel de administrador</w:t>
+      </w:r>
+    </w:p>
+    <w:p>
+      <w:pPr>
+        <w:pStyle w:val="PargrafodaLista"/>
+        <w:ind w:left="0"/>
+      </w:pPr>
+      <w:r>
+        <w:drawing>
+          <wp:inline distT="0" distB="0" distL="0" distR="0" wp14:anchorId="3EC2B791" wp14:editId="6E3DAAD6">
+            <wp:extent cx="5486400" cy="1659255"/>
+            <wp:effectExtent l="0" t="0" r="0" b="0"/>
+            <wp:docPr id="424832778" name="Imagem 1" descr="Interface gráfica do usuário&#10;&#10;Descrição gerada automaticamente com confiança média"/>
+            <wp:cNvGraphicFramePr>
+              <a:graphicFrameLocks xmlns:a="http://schemas.openxmlformats.org/drawingml/2006/main" noChangeAspect="1"/>
+            </wp:cNvGraphicFramePr>
+            <a:graphic xmlns:a="http://schemas.openxmlformats.org/drawingml/2006/main">
+              <a:graphicData uri="http://schemas.openxmlformats.org/drawingml/2006/picture">
+                <pic:pic xmlns:pic="http://schemas.openxmlformats.org/drawingml/2006/picture">
+                  <pic:nvPicPr>
+                    <pic:cNvPr id="424832778" name="Imagem 1" descr="Interface gráfica do usuário&#10;&#10;Descrição gerada automaticamente com confiança média"/>
+                    <pic:cNvPicPr/>
+                  </pic:nvPicPr>
+                  <pic:blipFill>
+                    <a:blip r:embed="rId9"/>
+                    <a:stretch>
+                      <a:fillRect/>
+                    </a:stretch>
+                  </pic:blipFill>
+                  <pic:spPr>
+                    <a:xfrm>
+                      <a:off x="0" y="0"/>
+                      <a:ext cx="5486400" cy="1659255"/>
+                    </a:xfrm>
+                    <a:prstGeom prst="rect">
+                      <a:avLst/>
+                    </a:prstGeom>
+                  </pic:spPr>
+                </pic:pic>
+              </a:graphicData>
+            </a:graphic>
+          </wp:inline>
+        </w:drawing>
+      </w:r>
+    </w:p>
+    <w:p>
+      <w:pPr>
+        <w:pStyle w:val="PargrafodaLista"/>
+        <w:ind w:left="0"/>
+      </w:pPr>
+    </w:p>
+    <w:p>
+      <w:pPr>
+        <w:pStyle w:val="PargrafodaLista"/>
+        <w:ind w:left="0"/>
+      </w:pPr>
+    </w:p>
+    <w:p>
+      <w:pPr>
+        <w:pStyle w:val="PargrafodaLista"/>
+        <w:ind w:left="0"/>
+      </w:pPr>
+    </w:p>
+    <w:p>
+      <w:pPr>
+        <w:pStyle w:val="PargrafodaLista"/>
+        <w:ind w:left="0"/>
+      </w:pPr>
+    </w:p>
+    <w:p>
+      <w:pPr>
+        <w:pStyle w:val="PargrafodaLista"/>
+        <w:ind w:left="0"/>
+      </w:pPr>
+    </w:p>
+    <w:p>
+      <w:pPr>
+        <w:pStyle w:val="PargrafodaLista"/>
+        <w:ind w:left="0"/>
+      </w:pPr>
+    </w:p>
+    <w:p>
+      <w:pPr>
+        <w:pStyle w:val="PargrafodaLista"/>
+        <w:ind w:left="0"/>
+      </w:pPr>
+    </w:p>
+    <w:p>
+      <w:pPr>
+        <w:pStyle w:val="PargrafodaLista"/>
+        <w:ind w:left="0"/>
+      </w:pPr>
+    </w:p>
+    <w:p>
+      <w:pPr>
+        <w:pStyle w:val="PargrafodaLista"/>
+        <w:ind w:left="0"/>
+      </w:pPr>
+    </w:p>
+    <w:p>
+      <w:pPr>
+        <w:pStyle w:val="PargrafodaLista"/>
+        <w:ind w:left="0"/>
+      </w:pPr>
+    </w:p>
+    <w:p>
+      <w:pPr>
+        <w:pStyle w:val="PargrafodaLista"/>
+        <w:ind w:left="0"/>
+      </w:pPr>
+    </w:p>
+    <w:p>
+      <w:pPr>
+        <w:pStyle w:val="PargrafodaLista"/>
+        <w:ind w:left="0"/>
+      </w:pPr>
+    </w:p>
+    <w:p>
+      <w:pPr>
+        <w:pStyle w:val="PargrafodaLista"/>
+        <w:ind w:left="0"/>
+      </w:pPr>
+    </w:p>
+    <w:p>
+      <w:pPr>
+        <w:pStyle w:val="PargrafodaLista"/>
+        <w:ind w:left="0"/>
+      </w:pPr>
+    </w:p>
+    <w:p>
+      <w:pPr>
+        <w:pStyle w:val="PargrafodaLista"/>
+        <w:ind w:left="0"/>
+      </w:pPr>
+    </w:p>
+    <w:p>
+      <w:pPr>
+        <w:pStyle w:val="PargrafodaLista"/>
+        <w:ind w:left="0"/>
+      </w:pPr>
+    </w:p>
+    <w:p>
+      <w:pPr>
+        <w:pStyle w:val="PargrafodaLista"/>
+        <w:ind w:left="0"/>
+      </w:pPr>
+    </w:p>
+    <w:p>
+      <w:pPr>
+        <w:pStyle w:val="PargrafodaLista"/>
+        <w:numPr>
+          <w:ilvl w:val="1"/>
+          <w:numId w:val="12"/>
+        </w:numPr>
+      </w:pPr>
+      <w:r>
+        <w:lastRenderedPageBreak/>
+        <w:t xml:space="preserve"> Cadastro de filmes e series</w:t>
+      </w:r>
+    </w:p>
+    <w:p>
+      <w:pPr>
+        <w:pStyle w:val="PargrafodaLista"/>
+        <w:ind w:left="1146"/>
+      </w:pPr>
+      <w:r>
+        <w:drawing>
+          <wp:inline distT="0" distB="0" distL="0" distR="0" wp14:anchorId="18B7459A" wp14:editId="564DC29A">
+            <wp:extent cx="5486400" cy="3283585"/>
+            <wp:effectExtent l="0" t="0" r="0" b="0"/>
+            <wp:docPr id="267616553" name="Imagem 1" descr="Interface gráfica do usuário&#10;&#10;Descrição gerada automaticamente"/>
+            <wp:cNvGraphicFramePr>
+              <a:graphicFrameLocks xmlns:a="http://schemas.openxmlformats.org/drawingml/2006/main" noChangeAspect="1"/>
+            </wp:cNvGraphicFramePr>
+            <a:graphic xmlns:a="http://schemas.openxmlformats.org/drawingml/2006/main">
+              <a:graphicData uri="http://schemas.openxmlformats.org/drawingml/2006/picture">
+                <pic:pic xmlns:pic="http://schemas.openxmlformats.org/drawingml/2006/picture">
+                  <pic:nvPicPr>
+                    <pic:cNvPr id="267616553" name="Imagem 1" descr="Interface gráfica do usuário&#10;&#10;Descrição gerada automaticamente"/>
+                    <pic:cNvPicPr/>
+                  </pic:nvPicPr>
+                  <pic:blipFill>
+                    <a:blip r:embed="rId10"/>
+                    <a:stretch>
+                      <a:fillRect/>
+                    </a:stretch>
+                  </pic:blipFill>
+                  <pic:spPr>
+                    <a:xfrm>
+                      <a:off x="0" y="0"/>
+                      <a:ext cx="5486400" cy="3283585"/>
+                    </a:xfrm>
+                    <a:prstGeom prst="rect">
+                      <a:avLst/>
+                    </a:prstGeom>
+                  </pic:spPr>
+                </pic:pic>
+              </a:graphicData>
+            </a:graphic>
+          </wp:inline>
+        </w:drawing>
+      </w:r>
+    </w:p>
+    <w:p>
+      <w:pPr>
+        <w:pStyle w:val="PargrafodaLista"/>
+        <w:ind w:left="1146"/>
+      </w:pPr>
+      <w:r>
+        <w:drawing>
+          <wp:inline distT="0" distB="0" distL="0" distR="0" wp14:anchorId="75ABE877" wp14:editId="73834A75">
+            <wp:extent cx="5486400" cy="3201670"/>
+            <wp:effectExtent l="0" t="0" r="0" b="0"/>
+            <wp:docPr id="1008032722" name="Imagem 1" descr="Interface gráfica do usuário, Aplicativo&#10;&#10;Descrição gerada automaticamente"/>
+            <wp:cNvGraphicFramePr>
+              <a:graphicFrameLocks xmlns:a="http://schemas.openxmlformats.org/drawingml/2006/main" noChangeAspect="1"/>
+            </wp:cNvGraphicFramePr>
+            <a:graphic xmlns:a="http://schemas.openxmlformats.org/drawingml/2006/main">
+              <a:graphicData uri="http://schemas.openxmlformats.org/drawingml/2006/picture">
+                <pic:pic xmlns:pic="http://schemas.openxmlformats.org/drawingml/2006/picture">
+                  <pic:nvPicPr>
+                    <pic:cNvPr id="1008032722" name="Imagem 1" descr="Interface gráfica do usuário, Aplicativo&#10;&#10;Descrição gerada automaticamente"/>
+                    <pic:cNvPicPr/>
+                  </pic:nvPicPr>
+                  <pic:blipFill>
+                    <a:blip r:embed="rId11"/>
+                    <a:stretch>
+                      <a:fillRect/>
+                    </a:stretch>
+                  </pic:blipFill>
+                  <pic:spPr>
+                    <a:xfrm>
+                      <a:off x="0" y="0"/>
+                      <a:ext cx="5486400" cy="3201670"/>
+                    </a:xfrm>
+                    <a:prstGeom prst="rect">
+                      <a:avLst/>
+                    </a:prstGeom>
+                  </pic:spPr>
+                </pic:pic>
+              </a:graphicData>
+            </a:graphic>
+          </wp:inline>
+        </w:drawing>
+      </w:r>
+    </w:p>
+    <w:p>
+      <w:pPr>
+        <w:pStyle w:val="PargrafodaLista"/>
+        <w:ind w:left="1146"/>
+      </w:pPr>
+    </w:p>
+    <w:p>
+      <w:pPr>
+        <w:pStyle w:val="PargrafodaLista"/>
+        <w:numPr>
+          <w:ilvl w:val="1"/>
+          <w:numId w:val="12"/>
+        </w:numPr>
+      </w:pPr>
+      <w:r>
+        <w:lastRenderedPageBreak/>
+        <w:t xml:space="preserve"> Listagem de filmes e series</w:t>
+      </w:r>
+      <w:r>
+        <w:br/>
+      </w:r>
+      <w:r>
+        <w:drawing>
+          <wp:inline distT="0" distB="0" distL="0" distR="0" wp14:anchorId="48D35B0D" wp14:editId="65BC2906">
+            <wp:extent cx="5549265" cy="1387475"/>
+            <wp:effectExtent l="0" t="0" r="0" b="3175"/>
+            <wp:docPr id="1616678328" name="Imagem 1" descr="Tela de computador&#10;&#10;Descrição gerada automaticamente"/>
+            <wp:cNvGraphicFramePr>
+              <a:graphicFrameLocks xmlns:a="http://schemas.openxmlformats.org/drawingml/2006/main" noChangeAspect="1"/>
+            </wp:cNvGraphicFramePr>
+            <a:graphic xmlns:a="http://schemas.openxmlformats.org/drawingml/2006/main">
+              <a:graphicData uri="http://schemas.openxmlformats.org/drawingml/2006/picture">
+                <pic:pic xmlns:pic="http://schemas.openxmlformats.org/drawingml/2006/picture">
+                  <pic:nvPicPr>
+                    <pic:cNvPr id="1616678328" name="Imagem 1" descr="Tela de computador&#10;&#10;Descrição gerada automaticamente"/>
+                    <pic:cNvPicPr/>
+                  </pic:nvPicPr>
+                  <pic:blipFill>
+                    <a:blip r:embed="rId12"/>
+                    <a:stretch>
+                      <a:fillRect/>
+                    </a:stretch>
+                  </pic:blipFill>
+                  <pic:spPr>
+                    <a:xfrm>
+                      <a:off x="0" y="0"/>
+                      <a:ext cx="5549265" cy="1387475"/>
+                    </a:xfrm>
+                    <a:prstGeom prst="rect">
+                      <a:avLst/>
+                    </a:prstGeom>
+                  </pic:spPr>
+                </pic:pic>
+              </a:graphicData>
+            </a:graphic>
+          </wp:inline>
+        </w:drawing>
+      </w:r>
+      <w:r>
+        <w:br/>
+      </w:r>
+      <w:r>
+        <w:drawing>
+          <wp:inline distT="0" distB="0" distL="0" distR="0" wp14:anchorId="2B354B80" wp14:editId="71B2E6BD">
+            <wp:extent cx="5549265" cy="1772920"/>
+            <wp:effectExtent l="0" t="0" r="0" b="0"/>
+            <wp:docPr id="1504101803" name="Imagem 1" descr="Tela de computador com ícones&#10;&#10;Descrição gerada automaticamente"/>
+            <wp:cNvGraphicFramePr>
+              <a:graphicFrameLocks xmlns:a="http://schemas.openxmlformats.org/drawingml/2006/main" noChangeAspect="1"/>
+            </wp:cNvGraphicFramePr>
+            <a:graphic xmlns:a="http://schemas.openxmlformats.org/drawingml/2006/main">
+              <a:graphicData uri="http://schemas.openxmlformats.org/drawingml/2006/picture">
+                <pic:pic xmlns:pic="http://schemas.openxmlformats.org/drawingml/2006/picture">
+                  <pic:nvPicPr>
+                    <pic:cNvPr id="1504101803" name="Imagem 1" descr="Tela de computador com ícones&#10;&#10;Descrição gerada automaticamente"/>
+                    <pic:cNvPicPr/>
+                  </pic:nvPicPr>
+                  <pic:blipFill>
+                    <a:blip r:embed="rId13"/>
+                    <a:stretch>
+                      <a:fillRect/>
+                    </a:stretch>
+                  </pic:blipFill>
+                  <pic:spPr>
+                    <a:xfrm>
+                      <a:off x="0" y="0"/>
+                      <a:ext cx="5549265" cy="1772920"/>
+                    </a:xfrm>
+                    <a:prstGeom prst="rect">
+                      <a:avLst/>
+                    </a:prstGeom>
+                  </pic:spPr>
+                </pic:pic>
+              </a:graphicData>
+            </a:graphic>
+          </wp:inline>
+        </w:drawing>
+      </w:r>
+    </w:p>
+    <w:p>
+      <w:pPr>
+        <w:pStyle w:val="PargrafodaLista"/>
+        <w:numPr>
+          <w:ilvl w:val="0"/>
+          <w:numId w:val="12"/>
+        </w:numPr>
+      </w:pPr>
+      <w:proofErr w:type="spellStart"/>
+      <w:r>
+        <w:t>Dailys</w:t>
+      </w:r>
+      <w:proofErr w:type="spellEnd"/>
+    </w:p>
+    <w:p>
+      <w:pPr>
+        <w:pStyle w:val="PargrafodaLista"/>
+        <w:numPr>
+          <w:ilvl w:val="1"/>
+          <w:numId w:val="12"/>
+        </w:numPr>
+      </w:pPr>
+      <w:r>
+        <w:t xml:space="preserve"> Daily 29/11</w:t>
+      </w:r>
+      <w:r>
+        <w:br/>
+      </w:r>
+      <w:r>
+        <w:rPr>
+          <w:noProof/>
+        </w:rPr>
+        <w:drawing>
+          <wp:inline distT="0" distB="0" distL="0" distR="0" wp14:anchorId="26BC6746" wp14:editId="4B36D8E6">
+            <wp:extent cx="5544820" cy="1817370"/>
+            <wp:effectExtent l="0" t="0" r="0" b="0"/>
+            <wp:docPr id="350151830" name="Imagem 1"/>
+            <wp:cNvGraphicFramePr>
+              <a:graphicFrameLocks xmlns:a="http://schemas.openxmlformats.org/drawingml/2006/main" noChangeAspect="1"/>
+            </wp:cNvGraphicFramePr>
+            <a:graphic xmlns:a="http://schemas.openxmlformats.org/drawingml/2006/main">
+              <a:graphicData uri="http://schemas.openxmlformats.org/drawingml/2006/picture">
+                <pic:pic xmlns:pic="http://schemas.openxmlformats.org/drawingml/2006/picture">
+                  <pic:nvPicPr>
+                    <pic:cNvPr id="0" name="Picture 1"/>
+                    <pic:cNvPicPr>
+                      <a:picLocks noChangeAspect="1" noChangeArrowheads="1"/>
+                    </pic:cNvPicPr>
+                  </pic:nvPicPr>
+                  <pic:blipFill>
+                    <a:blip r:embed="rId14">
+                      <a:extLst>
+                        <a:ext uri="{28A0092B-C50C-407E-A947-70E740481C1C}">
+                          <a14:useLocalDpi xmlns:a14="http://schemas.microsoft.com/office/drawing/2010/main" val="0"/>
+                        </a:ext>
+                      </a:extLst>
+                    </a:blip>
+                    <a:srcRect/>
+                    <a:stretch>
+                      <a:fillRect/>
+                    </a:stretch>
+                  </pic:blipFill>
+                  <pic:spPr bwMode="auto">
+                    <a:xfrm>
+                      <a:off x="0" y="0"/>
+                      <a:ext cx="5544820" cy="1817370"/>
+                    </a:xfrm>
+                    <a:prstGeom prst="rect">
+                      <a:avLst/>
+                    </a:prstGeom>
+                    <a:noFill/>
+                    <a:ln>
+                      <a:noFill/>
+                    </a:ln>
+                  </pic:spPr>
+                </pic:pic>
+              </a:graphicData>
+            </a:graphic>
+          </wp:inline>
+        </w:drawing>
+      </w:r>
+    </w:p>
+    <w:p>
+      <w:pPr>
+        <w:pStyle w:val="PargrafodaLista"/>
+        <w:numPr>
+          <w:ilvl w:val="1"/>
+          <w:numId w:val="12"/>
+        </w:numPr>
+      </w:pPr>
+      <w:r>
+        <w:lastRenderedPageBreak/>
+        <w:t xml:space="preserve"> Daily 02/12</w:t>
+      </w:r>
+      <w:r>
+        <w:br/>
+      </w:r>
+      <w:r>
+        <w:rPr>
+          <w:noProof/>
+        </w:rPr>
+        <w:drawing>
+          <wp:inline distT="0" distB="0" distL="0" distR="0" wp14:anchorId="5D6B3812" wp14:editId="07654A24">
+            <wp:extent cx="5544820" cy="2684780"/>
+            <wp:effectExtent l="0" t="0" r="0" b="1270"/>
+            <wp:docPr id="418318944" name="Imagem 2"/>
+            <wp:cNvGraphicFramePr>
+              <a:graphicFrameLocks xmlns:a="http://schemas.openxmlformats.org/drawingml/2006/main" noChangeAspect="1"/>
+            </wp:cNvGraphicFramePr>
+            <a:graphic xmlns:a="http://schemas.openxmlformats.org/drawingml/2006/main">
+              <a:graphicData uri="http://schemas.openxmlformats.org/drawingml/2006/picture">
+                <pic:pic xmlns:pic="http://schemas.openxmlformats.org/drawingml/2006/picture">
+                  <pic:nvPicPr>
+                    <pic:cNvPr id="0" name="Picture 2"/>
+                    <pic:cNvPicPr>
+                      <a:picLocks noChangeAspect="1" noChangeArrowheads="1"/>
+                    </pic:cNvPicPr>
+                  </pic:nvPicPr>
+                  <pic:blipFill>
+                    <a:blip r:embed="rId15">
+                      <a:extLst>
+                        <a:ext uri="{28A0092B-C50C-407E-A947-70E740481C1C}">
+                          <a14:useLocalDpi xmlns:a14="http://schemas.microsoft.com/office/drawing/2010/main" val="0"/>
+                        </a:ext>
+                      </a:extLst>
+                    </a:blip>
+                    <a:srcRect/>
+                    <a:stretch>
+                      <a:fillRect/>
+                    </a:stretch>
+                  </pic:blipFill>
+                  <pic:spPr bwMode="auto">
+                    <a:xfrm>
+                      <a:off x="0" y="0"/>
+                      <a:ext cx="5544820" cy="2684780"/>
+                    </a:xfrm>
+                    <a:prstGeom prst="rect">
+                      <a:avLst/>
+                    </a:prstGeom>
+                    <a:noFill/>
+                    <a:ln>
+                      <a:noFill/>
+                    </a:ln>
+                  </pic:spPr>
+                </pic:pic>
+              </a:graphicData>
+            </a:graphic>
+          </wp:inline>
+        </w:drawing>
+      </w:r>
+    </w:p>
+    <w:p>
+      <w:pPr>
+        <w:pStyle w:val="PargrafodaLista"/>
+        <w:numPr>
+          <w:ilvl w:val="1"/>
+          <w:numId w:val="12"/>
+        </w:numPr>
+      </w:pPr>
+      <w:r>
+        <w:t>Daily 03/12</w:t>
+      </w:r>
+      <w:r>
+        <w:br/>
+      </w:r>
+      <w:r>
+        <w:rPr>
+          <w:noProof/>
+        </w:rPr>
+        <w:drawing>
+          <wp:inline distT="0" distB="0" distL="0" distR="0" wp14:anchorId="677DAD60" wp14:editId="61D9EA0F">
+            <wp:extent cx="5544820" cy="3059430"/>
+            <wp:effectExtent l="0" t="0" r="0" b="7620"/>
+            <wp:docPr id="679360717" name="Imagem 3"/>
+            <wp:cNvGraphicFramePr>
+              <a:graphicFrameLocks xmlns:a="http://schemas.openxmlformats.org/drawingml/2006/main" noChangeAspect="1"/>
+            </wp:cNvGraphicFramePr>
+            <a:graphic xmlns:a="http://schemas.openxmlformats.org/drawingml/2006/main">
+              <a:graphicData uri="http://schemas.openxmlformats.org/drawingml/2006/picture">
+                <pic:pic xmlns:pic="http://schemas.openxmlformats.org/drawingml/2006/picture">
+                  <pic:nvPicPr>
+                    <pic:cNvPr id="0" name="Picture 3"/>
+                    <pic:cNvPicPr>
+                      <a:picLocks noChangeAspect="1" noChangeArrowheads="1"/>
+                    </pic:cNvPicPr>
+                  </pic:nvPicPr>
+                  <pic:blipFill>
+                    <a:blip r:embed="rId16">
+                      <a:extLst>
+                        <a:ext uri="{28A0092B-C50C-407E-A947-70E740481C1C}">
+                          <a14:useLocalDpi xmlns:a14="http://schemas.microsoft.com/office/drawing/2010/main" val="0"/>
+                        </a:ext>
+                      </a:extLst>
+                    </a:blip>
+                    <a:srcRect/>
+                    <a:stretch>
+                      <a:fillRect/>
+                    </a:stretch>
+                  </pic:blipFill>
+                  <pic:spPr bwMode="auto">
+                    <a:xfrm>
+                      <a:off x="0" y="0"/>
+                      <a:ext cx="5544820" cy="3059430"/>
+                    </a:xfrm>
+                    <a:prstGeom prst="rect">
+                      <a:avLst/>
+                    </a:prstGeom>
+                    <a:noFill/>
+                    <a:ln>
+                      <a:noFill/>
+                    </a:ln>
+                  </pic:spPr>
+                </pic:pic>
+              </a:graphicData>
+            </a:graphic>
+          </wp:inline>
+        </w:drawing>
+      </w:r>
+    </w:p>
+    <w:p>
+      <w:pPr>
+        <w:pStyle w:val="PargrafodaLista"/>
+        <w:numPr>
+          <w:ilvl w:val="1"/>
+          <w:numId w:val="12"/>
+        </w:numPr>
+      </w:pPr>
+      <w:r>
+        <w:lastRenderedPageBreak/>
+        <w:t xml:space="preserve"> Daily 04/12</w:t>
+      </w:r>
+      <w:r>
+        <w:br/>
+      </w:r>
+      <w:r>
+        <w:rPr>
+          <w:noProof/>
+        </w:rPr>
+        <w:drawing>
+          <wp:inline distT="0" distB="0" distL="0" distR="0" wp14:anchorId="35DFCBCD" wp14:editId="1E722190">
+            <wp:extent cx="5544820" cy="2966085"/>
+            <wp:effectExtent l="0" t="0" r="0" b="5715"/>
+            <wp:docPr id="450485009" name="Imagem 4"/>
+            <wp:cNvGraphicFramePr>
+              <a:graphicFrameLocks xmlns:a="http://schemas.openxmlformats.org/drawingml/2006/main" noChangeAspect="1"/>
+            </wp:cNvGraphicFramePr>
+            <a:graphic xmlns:a="http://schemas.openxmlformats.org/drawingml/2006/main">
+              <a:graphicData uri="http://schemas.openxmlformats.org/drawingml/2006/picture">
+                <pic:pic xmlns:pic="http://schemas.openxmlformats.org/drawingml/2006/picture">
+                  <pic:nvPicPr>
+                    <pic:cNvPr id="0" name="Picture 4"/>
+                    <pic:cNvPicPr>
+                      <a:picLocks noChangeAspect="1" noChangeArrowheads="1"/>
+                    </pic:cNvPicPr>
+                  </pic:nvPicPr>
+                  <pic:blipFill>
+                    <a:blip r:embed="rId17">
+                      <a:extLst>
+                        <a:ext uri="{28A0092B-C50C-407E-A947-70E740481C1C}">
+                          <a14:useLocalDpi xmlns:a14="http://schemas.microsoft.com/office/drawing/2010/main" val="0"/>
+                        </a:ext>
+                      </a:extLst>
+                    </a:blip>
+                    <a:srcRect/>
+                    <a:stretch>
+                      <a:fillRect/>
+                    </a:stretch>
+                  </pic:blipFill>
+                  <pic:spPr bwMode="auto">
+                    <a:xfrm>
+                      <a:off x="0" y="0"/>
+                      <a:ext cx="5544820" cy="2966085"/>
+                    </a:xfrm>
+                    <a:prstGeom prst="rect">
+                      <a:avLst/>
+                    </a:prstGeom>
+                    <a:noFill/>
+                    <a:ln>
+                      <a:noFill/>
+                    </a:ln>
+                  </pic:spPr>
+                </pic:pic>
+              </a:graphicData>
+            </a:graphic>
+          </wp:inline>
+        </w:drawing>
+      </w:r>
+    </w:p>
     <w:sectPr>
       <w:pgSz w:w="12240" w:h="15840"/>
-      <w:pgMar w:top="1440" w:right="1800" w:bottom="1440" w:left="1800" w:header="720" w:footer="720" w:gutter="0"/>
+      <w:pgMar w:top="1440" w:right="1800" w:bottom="1440" w:left="1701" w:header="720" w:footer="720" w:gutter="0"/>
       <w:cols w:space="720"/>
       <w:docGrid w:linePitch="360"/>
     </w:sectPr>
@@ -5138,7 +6866,7 @@
   <w:style w:type="paragraph" w:default="1" w:styleId="Normal">
     <w:name w:val="Normal"/>
     <w:qFormat/>
-    <w:rsid w:val="00FC693F"/>
+    <w:rsid w:val="00EC0EC4"/>
     <w:rPr>
       <w:lang w:val="pt-BR"/>
     </w:rPr>

</xml_diff>